<commit_message>
Mise a jour de la doc pour le livrable (version non finale)
</commit_message>
<xml_diff>
--- a/CameraPreview/FormatsImages.docx
+++ b/CameraPreview/FormatsImages.docx
@@ -18,8 +18,6 @@
           <w:szCs w:val="28"/>
         </w:rPr>
       </w:pPr>
-      <w:bookmarkStart w:id="0" w:name="_GoBack"/>
-      <w:bookmarkEnd w:id="0"/>
       <w:r>
         <w:rPr>
           <w:rFonts w:ascii="Century Schoolbook L" w:hAnsi="Century Schoolbook L"/>
@@ -33,12 +31,19 @@
       <w:pPr>
         <w:pStyle w:val="NormalWeb"/>
         <w:spacing w:after="0"/>
-      </w:pPr>
-    </w:p>
-    <w:p>
-      <w:pPr>
-        <w:pStyle w:val="NormalWeb"/>
-        <w:spacing w:after="0"/>
+        <w:rPr>
+          <w:sz w:val="12"/>
+          <w:szCs w:val="12"/>
+        </w:rPr>
+      </w:pPr>
+    </w:p>
+    <w:p>
+      <w:pPr>
+        <w:pStyle w:val="NormalWeb"/>
+        <w:spacing w:after="0"/>
+        <w:rPr>
+          <w:u w:val="single"/>
+        </w:rPr>
       </w:pPr>
       <w:r>
         <w:rPr>
@@ -47,6 +52,7 @@
           <w:bCs/>
           <w:sz w:val="26"/>
           <w:szCs w:val="26"/>
+          <w:u w:val="single"/>
         </w:rPr>
         <w:t xml:space="preserve">Image en RGB : </w:t>
       </w:r>
@@ -62,6 +68,7 @@
           <w:i/>
           <w:iCs/>
           <w:noProof/>
+          <w:lang w:eastAsia="zh-CN"/>
         </w:rPr>
         <w:drawing>
           <wp:inline distT="0" distB="0" distL="0" distR="0" wp14:anchorId="5418760A" wp14:editId="0BC7A687">
@@ -120,14 +127,71 @@
       <w:pPr>
         <w:pStyle w:val="NormalWeb"/>
         <w:spacing w:after="0"/>
-      </w:pPr>
-    </w:p>
-    <w:p>
-      <w:pPr>
-        <w:pStyle w:val="NormalWeb"/>
-        <w:spacing w:after="0"/>
-      </w:pPr>
-      <w:r>
+        <w:ind w:firstLine="708"/>
+        <w:rPr>
+          <w:rFonts w:ascii="Century Schoolbook L" w:hAnsi="Century Schoolbook L"/>
+          <w:bCs/>
+          <w:sz w:val="22"/>
+          <w:szCs w:val="22"/>
+        </w:rPr>
+      </w:pPr>
+      <w:r>
+        <w:rPr>
+          <w:rFonts w:ascii="Century Schoolbook L" w:hAnsi="Century Schoolbook L"/>
+          <w:bCs/>
+          <w:sz w:val="22"/>
+          <w:szCs w:val="22"/>
+        </w:rPr>
+        <w:t>Chaque pixel possède ainsi 3 informations de couleur, chacune d’elles étant un entier allant de 0 à 255 qui caractérise la présence de la dite couleur dans ce pixel. 0 correspondant à une absence totale de la couleur et 255 à une présence maximale. Ainsi un pixel noir correspond à R=G=B=0 alors qu’un pixel blanc correspond à R=G=B=255.</w:t>
+      </w:r>
+    </w:p>
+    <w:p>
+      <w:pPr>
+        <w:pStyle w:val="NormalWeb"/>
+        <w:spacing w:after="0"/>
+        <w:ind w:firstLine="708"/>
+        <w:rPr>
+          <w:rFonts w:ascii="Century Schoolbook L" w:hAnsi="Century Schoolbook L"/>
+          <w:bCs/>
+          <w:sz w:val="22"/>
+          <w:szCs w:val="22"/>
+        </w:rPr>
+      </w:pPr>
+      <w:r>
+        <w:rPr>
+          <w:rFonts w:ascii="Century Schoolbook L" w:hAnsi="Century Schoolbook L"/>
+          <w:bCs/>
+          <w:sz w:val="22"/>
+          <w:szCs w:val="22"/>
+        </w:rPr>
+        <w:t>C’est le format de base</w:t>
+      </w:r>
+      <w:r>
+        <w:rPr>
+          <w:rFonts w:ascii="Century Schoolbook L" w:hAnsi="Century Schoolbook L"/>
+          <w:bCs/>
+          <w:sz w:val="22"/>
+          <w:szCs w:val="22"/>
+        </w:rPr>
+        <w:t>, au sens où c’est le plus connu. Cependant il en existe bien d’autres, qui sont plus adaptés pour certaines utilisations. De plus certaines caméras peuvent directement donner des images dans d’autres formats et non pas en RGB.</w:t>
+      </w:r>
+    </w:p>
+    <w:p>
+      <w:pPr>
+        <w:pStyle w:val="NormalWeb"/>
+        <w:spacing w:after="0"/>
+        <w:rPr>
+          <w:rFonts w:ascii="Century Schoolbook L" w:hAnsi="Century Schoolbook L"/>
+          <w:bCs/>
+          <w:sz w:val="12"/>
+          <w:szCs w:val="12"/>
+        </w:rPr>
+      </w:pPr>
+    </w:p>
+    <w:p>
+      <w:pPr>
+        <w:pStyle w:val="NormalWeb"/>
+        <w:spacing w:after="0"/>
         <w:rPr>
           <w:rFonts w:ascii="Century Schoolbook L" w:hAnsi="Century Schoolbook L"/>
           <w:b/>
@@ -135,6 +199,117 @@
           <w:sz w:val="26"/>
           <w:szCs w:val="26"/>
         </w:rPr>
+      </w:pPr>
+    </w:p>
+    <w:p>
+      <w:pPr>
+        <w:pStyle w:val="NormalWeb"/>
+        <w:spacing w:after="0"/>
+        <w:rPr>
+          <w:rFonts w:ascii="Century Schoolbook L" w:hAnsi="Century Schoolbook L"/>
+          <w:b/>
+          <w:bCs/>
+          <w:sz w:val="26"/>
+          <w:szCs w:val="26"/>
+        </w:rPr>
+      </w:pPr>
+    </w:p>
+    <w:p>
+      <w:pPr>
+        <w:pStyle w:val="NormalWeb"/>
+        <w:spacing w:after="0"/>
+        <w:rPr>
+          <w:rFonts w:ascii="Century Schoolbook L" w:hAnsi="Century Schoolbook L"/>
+          <w:b/>
+          <w:bCs/>
+          <w:sz w:val="26"/>
+          <w:szCs w:val="26"/>
+        </w:rPr>
+      </w:pPr>
+    </w:p>
+    <w:p>
+      <w:pPr>
+        <w:pStyle w:val="NormalWeb"/>
+        <w:spacing w:after="0"/>
+        <w:rPr>
+          <w:rFonts w:ascii="Century Schoolbook L" w:hAnsi="Century Schoolbook L"/>
+          <w:b/>
+          <w:bCs/>
+          <w:sz w:val="26"/>
+          <w:szCs w:val="26"/>
+        </w:rPr>
+      </w:pPr>
+    </w:p>
+    <w:p>
+      <w:pPr>
+        <w:pStyle w:val="NormalWeb"/>
+        <w:spacing w:after="0"/>
+        <w:rPr>
+          <w:rFonts w:ascii="Century Schoolbook L" w:hAnsi="Century Schoolbook L"/>
+          <w:b/>
+          <w:bCs/>
+          <w:sz w:val="26"/>
+          <w:szCs w:val="26"/>
+        </w:rPr>
+      </w:pPr>
+    </w:p>
+    <w:p>
+      <w:pPr>
+        <w:pStyle w:val="NormalWeb"/>
+        <w:spacing w:after="0"/>
+        <w:rPr>
+          <w:rFonts w:ascii="Century Schoolbook L" w:hAnsi="Century Schoolbook L"/>
+          <w:b/>
+          <w:bCs/>
+          <w:sz w:val="26"/>
+          <w:szCs w:val="26"/>
+        </w:rPr>
+      </w:pPr>
+    </w:p>
+    <w:p>
+      <w:pPr>
+        <w:pStyle w:val="NormalWeb"/>
+        <w:spacing w:after="0"/>
+        <w:rPr>
+          <w:rFonts w:ascii="Century Schoolbook L" w:hAnsi="Century Schoolbook L"/>
+          <w:b/>
+          <w:bCs/>
+          <w:sz w:val="26"/>
+          <w:szCs w:val="26"/>
+        </w:rPr>
+      </w:pPr>
+    </w:p>
+    <w:p>
+      <w:pPr>
+        <w:pStyle w:val="NormalWeb"/>
+        <w:spacing w:after="0"/>
+        <w:rPr>
+          <w:rFonts w:ascii="Century Schoolbook L" w:hAnsi="Century Schoolbook L"/>
+          <w:b/>
+          <w:bCs/>
+          <w:sz w:val="26"/>
+          <w:szCs w:val="26"/>
+        </w:rPr>
+      </w:pPr>
+    </w:p>
+    <w:p>
+      <w:pPr>
+        <w:pStyle w:val="NormalWeb"/>
+        <w:spacing w:after="0"/>
+        <w:rPr>
+          <w:u w:val="single"/>
+        </w:rPr>
+      </w:pPr>
+      <w:r>
+        <w:rPr>
+          <w:rFonts w:ascii="Century Schoolbook L" w:hAnsi="Century Schoolbook L"/>
+          <w:b/>
+          <w:bCs/>
+          <w:sz w:val="26"/>
+          <w:szCs w:val="26"/>
+          <w:u w:val="single"/>
+        </w:rPr>
+        <w:lastRenderedPageBreak/>
         <w:t>Image en YUV :</w:t>
       </w:r>
     </w:p>
@@ -151,6 +326,7 @@
           <w:noProof/>
           <w:sz w:val="22"/>
           <w:szCs w:val="22"/>
+          <w:lang w:eastAsia="zh-CN"/>
         </w:rPr>
         <w:drawing>
           <wp:inline distT="0" distB="0" distL="0" distR="0" wp14:anchorId="6C8D9E66" wp14:editId="3AC5568F">
@@ -235,47 +411,659 @@
       <w:pPr>
         <w:pStyle w:val="NormalWeb"/>
         <w:spacing w:after="0"/>
-      </w:pPr>
-      <w:r>
-        <w:rPr>
-          <w:rFonts w:ascii="Century Schoolbook L" w:hAnsi="Century Schoolbook L"/>
-          <w:i/>
-          <w:iCs/>
-          <w:sz w:val="22"/>
-          <w:szCs w:val="22"/>
-        </w:rPr>
-        <w:t>On peut passer sans perte d'information de l'un à l'autre comme expliqué dans la doc spécifique au format YUV</w:t>
-      </w:r>
-      <w:r>
-        <w:rPr>
-          <w:rFonts w:ascii="Century Schoolbook L" w:hAnsi="Century Schoolbook L"/>
-          <w:i/>
-          <w:iCs/>
-          <w:sz w:val="22"/>
-          <w:szCs w:val="22"/>
+        <w:ind w:firstLine="708"/>
+        <w:rPr>
+          <w:rFonts w:ascii="Century Schoolbook L" w:hAnsi="Century Schoolbook L" w:cs="Consolas"/>
+          <w:color w:val="333333"/>
+          <w:sz w:val="22"/>
+          <w:szCs w:val="22"/>
+          <w:lang w:eastAsia="zh-CN"/>
+        </w:rPr>
+      </w:pPr>
+      <w:r>
+        <w:rPr>
+          <w:rFonts w:ascii="Century Schoolbook L" w:hAnsi="Century Schoolbook L" w:cs="Consolas"/>
+          <w:color w:val="333333"/>
+          <w:sz w:val="22"/>
+          <w:szCs w:val="22"/>
+          <w:lang w:eastAsia="zh-CN"/>
+        </w:rPr>
+        <w:t>Contrairement au format RGB où une image est décomposée selon ses composantes de rouge, de vert et de bleu, le format YUV décompose une image selon sa luminance Y et sa chrominance (U,V).</w:t>
+      </w:r>
+    </w:p>
+    <w:p>
+      <w:pPr>
+        <w:pStyle w:val="NormalWeb"/>
+        <w:spacing w:after="0"/>
+        <w:ind w:firstLine="708"/>
+        <w:rPr>
+          <w:rFonts w:ascii="Century Schoolbook L" w:hAnsi="Century Schoolbook L"/>
+          <w:sz w:val="22"/>
+          <w:szCs w:val="22"/>
+        </w:rPr>
+      </w:pPr>
+      <w:r>
+        <w:rPr>
+          <w:rFonts w:ascii="Century Schoolbook L" w:hAnsi="Century Schoolbook L"/>
+          <w:sz w:val="22"/>
+          <w:szCs w:val="22"/>
+        </w:rPr>
+        <w:t>La luminance est la partie commune entre une image en noire et blanc et une image en couleur. Elle nous donne une information sur l'intensité lumineuse en chacun des points de l'espace visionné.</w:t>
+      </w:r>
+      <w:r>
+        <w:rPr>
+          <w:rFonts w:ascii="Century Schoolbook L" w:hAnsi="Century Schoolbook L"/>
+          <w:sz w:val="22"/>
+          <w:szCs w:val="22"/>
+        </w:rPr>
+        <w:t xml:space="preserve"> </w:t>
+      </w:r>
+      <w:r>
+        <w:rPr>
+          <w:rFonts w:ascii="Century Schoolbook L" w:hAnsi="Century Schoolbook L"/>
+          <w:sz w:val="22"/>
+          <w:szCs w:val="22"/>
+        </w:rPr>
+        <w:t>Les couleurs sont ensuite ajoutées par combinaison des trois couleurs de bases que sont le rouge, le vert et le bleu.</w:t>
+      </w:r>
+      <w:r>
+        <w:rPr>
+          <w:rFonts w:ascii="Century Schoolbook L" w:hAnsi="Century Schoolbook L"/>
+          <w:sz w:val="22"/>
+          <w:szCs w:val="22"/>
+        </w:rPr>
+        <w:t xml:space="preserve"> </w:t>
+      </w:r>
+      <w:r>
+        <w:rPr>
+          <w:rFonts w:ascii="Century Schoolbook L" w:hAnsi="Century Schoolbook L"/>
+          <w:sz w:val="22"/>
+          <w:szCs w:val="22"/>
+        </w:rPr>
+        <w:t>La couleur sert ainsi à obtenir une image que l'on peut regarder et c'est donc ce que l'on veut afficher, la luminance étant inutile d'un point de physique (pour regarder).</w:t>
+      </w:r>
+      <w:r>
+        <w:rPr>
+          <w:rFonts w:ascii="Century Schoolbook L" w:hAnsi="Century Schoolbook L"/>
+          <w:sz w:val="22"/>
+          <w:szCs w:val="22"/>
+        </w:rPr>
+        <w:t xml:space="preserve"> </w:t>
+      </w:r>
+      <w:r>
+        <w:rPr>
+          <w:rFonts w:ascii="Century Schoolbook L" w:hAnsi="Century Schoolbook L"/>
+          <w:sz w:val="22"/>
+          <w:szCs w:val="22"/>
+        </w:rPr>
+        <w:t>En revanche c'est cette partie qui nous permet de reconnaitre un tracé puisque la luminance permet de voir les différence</w:t>
+      </w:r>
+      <w:r>
+        <w:rPr>
+          <w:rFonts w:ascii="Century Schoolbook L" w:hAnsi="Century Schoolbook L"/>
+          <w:sz w:val="22"/>
+          <w:szCs w:val="22"/>
+        </w:rPr>
+        <w:t>s</w:t>
+      </w:r>
+      <w:r>
+        <w:rPr>
+          <w:rFonts w:ascii="Century Schoolbook L" w:hAnsi="Century Schoolbook L"/>
+          <w:sz w:val="22"/>
+          <w:szCs w:val="22"/>
+        </w:rPr>
+        <w:t xml:space="preserve"> d'intensité entre les différentes zones et donc permet d'obtenir un tracé.</w:t>
+      </w:r>
+    </w:p>
+    <w:p>
+      <w:pPr>
+        <w:pStyle w:val="NormalWeb"/>
+        <w:spacing w:after="0"/>
+        <w:ind w:firstLine="708"/>
+        <w:rPr>
+          <w:rFonts w:ascii="Century Schoolbook L" w:hAnsi="Century Schoolbook L" w:cs="Consolas"/>
+          <w:color w:val="333333"/>
+          <w:sz w:val="22"/>
+          <w:szCs w:val="22"/>
+          <w:bdr w:val="single" w:sz="4" w:space="0" w:color="auto"/>
+          <w:lang w:eastAsia="zh-CN"/>
+        </w:rPr>
+      </w:pPr>
+      <w:r>
+        <w:rPr>
+          <w:rFonts w:ascii="Century Schoolbook L" w:hAnsi="Century Schoolbook L" w:cs="Consolas"/>
+          <w:color w:val="333333"/>
+          <w:sz w:val="22"/>
+          <w:szCs w:val="22"/>
+          <w:lang w:eastAsia="zh-CN"/>
+        </w:rPr>
+        <w:t>La luminance Y</w:t>
+      </w:r>
+      <w:r>
+        <w:rPr>
+          <w:rFonts w:ascii="Century Schoolbook L" w:hAnsi="Century Schoolbook L" w:cs="Consolas"/>
+          <w:color w:val="333333"/>
+          <w:sz w:val="22"/>
+          <w:szCs w:val="22"/>
+          <w:lang w:eastAsia="zh-CN"/>
+        </w:rPr>
+        <w:t xml:space="preserve"> est obtenue à partir des composantes RGB classiques par une formule pondérée par certains coefficients.</w:t>
+      </w:r>
+      <w:r>
+        <w:rPr>
+          <w:rFonts w:ascii="Century Schoolbook L" w:hAnsi="Century Schoolbook L" w:cs="Consolas"/>
+          <w:color w:val="333333"/>
+          <w:sz w:val="22"/>
+          <w:szCs w:val="22"/>
+          <w:lang w:eastAsia="zh-CN"/>
+        </w:rPr>
+        <w:t xml:space="preserve"> </w:t>
+      </w:r>
+      <w:r>
+        <w:rPr>
+          <w:rFonts w:ascii="Century Schoolbook L" w:hAnsi="Century Schoolbook L" w:cs="Consolas"/>
+          <w:color w:val="333333"/>
+          <w:sz w:val="22"/>
+          <w:szCs w:val="22"/>
+          <w:lang w:eastAsia="zh-CN"/>
+        </w:rPr>
+        <w:t>On peut exprimer Y sous la forme : Y = 0.299*R + 0.587*G + 0.114*B</w:t>
+      </w:r>
+    </w:p>
+    <w:p>
+      <w:pPr>
+        <w:pStyle w:val="NormalWeb"/>
+        <w:spacing w:after="0"/>
+        <w:ind w:firstLine="708"/>
+        <w:rPr>
+          <w:rFonts w:ascii="Century Schoolbook L" w:hAnsi="Century Schoolbook L" w:cs="Consolas"/>
+          <w:color w:val="333333"/>
+          <w:sz w:val="22"/>
+          <w:szCs w:val="22"/>
+          <w:lang w:eastAsia="zh-CN"/>
+        </w:rPr>
+      </w:pPr>
+      <w:r>
+        <w:rPr>
+          <w:rFonts w:ascii="Century Schoolbook L" w:hAnsi="Century Schoolbook L" w:cs="Consolas"/>
+          <w:color w:val="333333"/>
+          <w:sz w:val="22"/>
+          <w:szCs w:val="22"/>
+          <w:lang w:eastAsia="zh-CN"/>
+        </w:rPr>
+        <w:t>La chrominance est la part</w:t>
+      </w:r>
+      <w:r>
+        <w:rPr>
+          <w:rFonts w:ascii="Century Schoolbook L" w:hAnsi="Century Schoolbook L" w:cs="Consolas"/>
+          <w:color w:val="333333"/>
+          <w:sz w:val="22"/>
+          <w:szCs w:val="22"/>
+          <w:lang w:eastAsia="zh-CN"/>
+        </w:rPr>
+        <w:t>ie composée des couleurs dans l’image</w:t>
+      </w:r>
+      <w:r>
+        <w:rPr>
+          <w:rFonts w:ascii="Century Schoolbook L" w:hAnsi="Century Schoolbook L" w:cs="Consolas"/>
+          <w:color w:val="333333"/>
+          <w:sz w:val="22"/>
+          <w:szCs w:val="22"/>
+          <w:lang w:eastAsia="zh-CN"/>
         </w:rPr>
         <w:t>.</w:t>
       </w:r>
-    </w:p>
-    <w:p>
-      <w:pPr>
-        <w:pStyle w:val="NormalWeb"/>
-        <w:spacing w:after="0"/>
-      </w:pPr>
-    </w:p>
-    <w:p>
-      <w:pPr>
-        <w:pStyle w:val="NormalWeb"/>
-        <w:spacing w:after="0"/>
-      </w:pPr>
-      <w:r>
-        <w:rPr>
-          <w:rFonts w:ascii="Century Schoolbook L" w:hAnsi="Century Schoolbook L"/>
+      <w:r>
+        <w:rPr>
+          <w:rFonts w:ascii="Century Schoolbook L" w:hAnsi="Century Schoolbook L" w:cs="Consolas"/>
+          <w:color w:val="333333"/>
+          <w:sz w:val="22"/>
+          <w:szCs w:val="22"/>
+          <w:lang w:eastAsia="zh-CN"/>
+        </w:rPr>
+        <w:t xml:space="preserve"> </w:t>
+      </w:r>
+      <w:r>
+        <w:rPr>
+          <w:rFonts w:ascii="Century Schoolbook L" w:hAnsi="Century Schoolbook L" w:cs="Consolas"/>
+          <w:color w:val="333333"/>
+          <w:sz w:val="22"/>
+          <w:szCs w:val="22"/>
+          <w:lang w:eastAsia="zh-CN"/>
+        </w:rPr>
+        <w:t xml:space="preserve">Il y a la différence bleue </w:t>
+      </w:r>
+      <w:r>
+        <w:rPr>
+          <w:rFonts w:ascii="Century Schoolbook L" w:hAnsi="Century Schoolbook L" w:cs="Consolas"/>
+          <w:color w:val="333333"/>
+          <w:sz w:val="22"/>
+          <w:szCs w:val="22"/>
+          <w:lang w:eastAsia="zh-CN"/>
+        </w:rPr>
+        <w:t xml:space="preserve">   </w:t>
+      </w:r>
+      <w:r>
+        <w:rPr>
+          <w:rFonts w:ascii="Century Schoolbook L" w:hAnsi="Century Schoolbook L" w:cs="Consolas"/>
+          <w:color w:val="333333"/>
+          <w:sz w:val="22"/>
+          <w:szCs w:val="22"/>
+          <w:lang w:eastAsia="zh-CN"/>
+        </w:rPr>
+        <w:t>U = 0.492*(B - Y) et la différence rouge V = 0.877*(R - Y).</w:t>
+      </w:r>
+    </w:p>
+    <w:p>
+      <w:pPr>
+        <w:pStyle w:val="NormalWeb"/>
+        <w:spacing w:after="0"/>
+        <w:ind w:firstLine="708"/>
+        <w:rPr>
+          <w:rFonts w:ascii="Century Schoolbook L" w:hAnsi="Century Schoolbook L" w:cs="Consolas"/>
+          <w:color w:val="333333"/>
+          <w:sz w:val="22"/>
+          <w:szCs w:val="22"/>
+          <w:lang w:eastAsia="zh-CN"/>
+        </w:rPr>
+      </w:pPr>
+      <w:r>
+        <w:rPr>
+          <w:rFonts w:ascii="Century Schoolbook L" w:hAnsi="Century Schoolbook L" w:cs="Consolas"/>
+          <w:color w:val="333333"/>
+          <w:sz w:val="22"/>
+          <w:szCs w:val="22"/>
+          <w:lang w:eastAsia="zh-CN"/>
+        </w:rPr>
+        <w:t>Si on veut faire le chemin inverse, c’est-à-dire passer du format YUV au RGB, c’est possible (les deux formats sont équivalents) :</w:t>
+      </w:r>
+    </w:p>
+    <w:p>
+      <w:pPr>
+        <w:pStyle w:val="NormalWeb"/>
+        <w:pBdr>
+          <w:top w:val="single" w:sz="4" w:space="1" w:color="auto"/>
+          <w:left w:val="single" w:sz="4" w:space="4" w:color="auto"/>
+          <w:bottom w:val="single" w:sz="4" w:space="1" w:color="auto"/>
+          <w:right w:val="single" w:sz="4" w:space="4" w:color="auto"/>
+        </w:pBdr>
+        <w:spacing w:after="0"/>
+        <w:rPr>
+          <w:rFonts w:ascii="Century Schoolbook L" w:hAnsi="Century Schoolbook L" w:cs="Consolas"/>
+          <w:color w:val="333333"/>
+          <w:sz w:val="22"/>
+          <w:szCs w:val="22"/>
+          <w:lang w:eastAsia="zh-CN"/>
+        </w:rPr>
+      </w:pPr>
+      <w:r>
+        <w:rPr>
+          <w:rFonts w:ascii="Century Schoolbook L" w:hAnsi="Century Schoolbook L" w:cs="Consolas"/>
+          <w:color w:val="333333"/>
+          <w:sz w:val="22"/>
+          <w:szCs w:val="22"/>
+          <w:lang w:eastAsia="zh-CN"/>
+        </w:rPr>
+        <w:t xml:space="preserve">R = Y + 1,13983*V                 </w:t>
+      </w:r>
+      <w:r>
+        <w:rPr>
+          <w:rFonts w:ascii="Century Schoolbook L" w:hAnsi="Century Schoolbook L" w:cs="Consolas"/>
+          <w:color w:val="333333"/>
+          <w:sz w:val="22"/>
+          <w:szCs w:val="22"/>
+          <w:lang w:eastAsia="zh-CN"/>
+        </w:rPr>
+        <w:t xml:space="preserve">     </w:t>
+      </w:r>
+      <w:r>
+        <w:rPr>
+          <w:rFonts w:ascii="Century Schoolbook L" w:hAnsi="Century Schoolbook L" w:cs="Consolas"/>
+          <w:color w:val="333333"/>
+          <w:sz w:val="22"/>
+          <w:szCs w:val="22"/>
+          <w:lang w:eastAsia="zh-CN"/>
+        </w:rPr>
+        <w:t xml:space="preserve">     </w:t>
+      </w:r>
+      <w:r>
+        <w:rPr>
+          <w:rFonts w:ascii="Century Schoolbook L" w:hAnsi="Century Schoolbook L" w:cs="Consolas"/>
+          <w:color w:val="333333"/>
+          <w:sz w:val="22"/>
+          <w:szCs w:val="22"/>
+          <w:lang w:eastAsia="zh-CN"/>
+        </w:rPr>
+        <w:t xml:space="preserve">                             </w:t>
+      </w:r>
+      <w:r>
+        <w:rPr>
+          <w:rFonts w:ascii="Century Schoolbook L" w:hAnsi="Century Schoolbook L" w:cs="Consolas"/>
+          <w:color w:val="333333"/>
+          <w:sz w:val="22"/>
+          <w:szCs w:val="22"/>
+          <w:lang w:eastAsia="zh-CN"/>
+        </w:rPr>
+        <w:tab/>
+        <w:t xml:space="preserve">    </w:t>
+      </w:r>
+      <w:r>
+        <w:rPr>
+          <w:rFonts w:ascii="Century Schoolbook L" w:hAnsi="Century Schoolbook L" w:cs="Consolas"/>
+          <w:color w:val="333333"/>
+          <w:sz w:val="22"/>
+          <w:szCs w:val="22"/>
+          <w:lang w:eastAsia="zh-CN"/>
+        </w:rPr>
+        <w:t xml:space="preserve"> </w:t>
+      </w:r>
+      <w:r>
+        <w:rPr>
+          <w:rFonts w:ascii="Century Schoolbook L" w:hAnsi="Century Schoolbook L" w:cs="Consolas"/>
+          <w:color w:val="333333"/>
+          <w:sz w:val="22"/>
+          <w:szCs w:val="22"/>
+          <w:lang w:eastAsia="zh-CN"/>
+        </w:rPr>
+        <w:t>Y = 0,299*R + 0,587*G + 0,114*B</w:t>
+      </w:r>
+      <w:r>
+        <w:rPr>
+          <w:rFonts w:ascii="Century Schoolbook L" w:hAnsi="Century Schoolbook L" w:cs="Consolas"/>
+          <w:color w:val="333333"/>
+          <w:sz w:val="22"/>
+          <w:szCs w:val="22"/>
+          <w:lang w:eastAsia="zh-CN"/>
+        </w:rPr>
+        <w:t xml:space="preserve">      </w:t>
+      </w:r>
+      <w:r>
+        <w:rPr>
+          <w:rFonts w:ascii="Century Schoolbook L" w:hAnsi="Century Schoolbook L" w:cs="Consolas"/>
+          <w:color w:val="333333"/>
+          <w:sz w:val="22"/>
+          <w:szCs w:val="22"/>
+          <w:lang w:eastAsia="zh-CN"/>
+        </w:rPr>
+        <w:t xml:space="preserve">              </w:t>
+      </w:r>
+      <w:r>
+        <w:rPr>
+          <w:rFonts w:ascii="Century Schoolbook L" w:hAnsi="Century Schoolbook L" w:cs="Consolas"/>
+          <w:color w:val="333333"/>
+          <w:sz w:val="22"/>
+          <w:szCs w:val="22"/>
+          <w:lang w:eastAsia="zh-CN"/>
+        </w:rPr>
+        <w:t xml:space="preserve">                  </w:t>
+      </w:r>
+      <w:r>
+        <w:rPr>
+          <w:rFonts w:ascii="Century Schoolbook L" w:hAnsi="Century Schoolbook L" w:cs="Consolas"/>
+          <w:color w:val="333333"/>
+          <w:sz w:val="22"/>
+          <w:szCs w:val="22"/>
+          <w:lang w:eastAsia="zh-CN"/>
+        </w:rPr>
+        <w:t xml:space="preserve">G = Y − 0,39465*U − 0,58060*V          </w:t>
+      </w:r>
+      <w:r>
+        <w:rPr>
+          <w:rFonts w:ascii="Century Schoolbook L" w:hAnsi="Century Schoolbook L" w:cs="Consolas"/>
+          <w:color w:val="333333"/>
+          <w:sz w:val="22"/>
+          <w:szCs w:val="22"/>
+          <w:lang w:eastAsia="zh-CN"/>
+        </w:rPr>
+        <w:t xml:space="preserve">              </w:t>
+      </w:r>
+      <w:r>
+        <w:rPr>
+          <w:rFonts w:ascii="Century Schoolbook L" w:hAnsi="Century Schoolbook L" w:cs="Consolas"/>
+          <w:color w:val="333333"/>
+          <w:sz w:val="22"/>
+          <w:szCs w:val="22"/>
+          <w:lang w:eastAsia="zh-CN"/>
+        </w:rPr>
+        <w:t xml:space="preserve">   </w:t>
+      </w:r>
+      <w:r>
+        <w:rPr>
+          <w:rFonts w:ascii="Century Schoolbook L" w:hAnsi="Century Schoolbook L" w:cs="Consolas"/>
+          <w:color w:val="333333"/>
+          <w:sz w:val="22"/>
+          <w:szCs w:val="22"/>
+          <w:lang w:eastAsia="zh-CN"/>
+        </w:rPr>
+        <w:t xml:space="preserve">             </w:t>
+      </w:r>
+      <w:r>
+        <w:rPr>
+          <w:rFonts w:ascii="Century Schoolbook L" w:hAnsi="Century Schoolbook L" w:cs="Consolas"/>
+          <w:color w:val="333333"/>
+          <w:sz w:val="22"/>
+          <w:szCs w:val="22"/>
+          <w:lang w:eastAsia="zh-CN"/>
+        </w:rPr>
+        <w:t xml:space="preserve"> </w:t>
+      </w:r>
+      <w:r>
+        <w:rPr>
+          <w:rFonts w:ascii="Century Schoolbook L" w:hAnsi="Century Schoolbook L" w:cs="Consolas"/>
+          <w:color w:val="333333"/>
+          <w:sz w:val="22"/>
+          <w:szCs w:val="22"/>
+          <w:lang w:eastAsia="zh-CN"/>
+        </w:rPr>
+        <w:t>U = −0,14713*R − 0,28886*G + 0,436*B</w:t>
+      </w:r>
+      <w:r>
+        <w:rPr>
+          <w:rFonts w:ascii="Century Schoolbook L" w:hAnsi="Century Schoolbook L" w:cs="Consolas"/>
+          <w:color w:val="333333"/>
+          <w:sz w:val="22"/>
+          <w:szCs w:val="22"/>
+          <w:lang w:eastAsia="zh-CN"/>
+        </w:rPr>
+        <w:t xml:space="preserve">                   </w:t>
+      </w:r>
+      <w:proofErr w:type="spellStart"/>
+      <w:r>
+        <w:rPr>
+          <w:rFonts w:ascii="Century Schoolbook L" w:hAnsi="Century Schoolbook L" w:cs="Consolas"/>
+          <w:color w:val="333333"/>
+          <w:sz w:val="22"/>
+          <w:szCs w:val="22"/>
+          <w:lang w:eastAsia="zh-CN"/>
+        </w:rPr>
+        <w:t>B</w:t>
+      </w:r>
+      <w:proofErr w:type="spellEnd"/>
+      <w:r>
+        <w:rPr>
+          <w:rFonts w:ascii="Century Schoolbook L" w:hAnsi="Century Schoolbook L" w:cs="Consolas"/>
+          <w:color w:val="333333"/>
+          <w:sz w:val="22"/>
+          <w:szCs w:val="22"/>
+          <w:lang w:eastAsia="zh-CN"/>
+        </w:rPr>
+        <w:t xml:space="preserve"> = Y + 2,03211*U                      </w:t>
+      </w:r>
+      <w:r>
+        <w:rPr>
+          <w:rFonts w:ascii="Century Schoolbook L" w:hAnsi="Century Schoolbook L" w:cs="Consolas"/>
+          <w:color w:val="333333"/>
+          <w:sz w:val="22"/>
+          <w:szCs w:val="22"/>
+          <w:lang w:eastAsia="zh-CN"/>
+        </w:rPr>
+        <w:t xml:space="preserve">    </w:t>
+      </w:r>
+      <w:r>
+        <w:rPr>
+          <w:rFonts w:ascii="Century Schoolbook L" w:hAnsi="Century Schoolbook L" w:cs="Consolas"/>
+          <w:color w:val="333333"/>
+          <w:sz w:val="22"/>
+          <w:szCs w:val="22"/>
+          <w:lang w:eastAsia="zh-CN"/>
+        </w:rPr>
+        <w:tab/>
+        <w:t xml:space="preserve">  </w:t>
+      </w:r>
+      <w:r>
+        <w:rPr>
+          <w:rFonts w:ascii="Century Schoolbook L" w:hAnsi="Century Schoolbook L" w:cs="Consolas"/>
+          <w:color w:val="333333"/>
+          <w:sz w:val="22"/>
+          <w:szCs w:val="22"/>
+          <w:lang w:eastAsia="zh-CN"/>
+        </w:rPr>
+        <w:t xml:space="preserve">                           </w:t>
+      </w:r>
+      <w:r>
+        <w:rPr>
+          <w:rFonts w:ascii="Century Schoolbook L" w:hAnsi="Century Schoolbook L" w:cs="Consolas"/>
+          <w:color w:val="333333"/>
+          <w:sz w:val="22"/>
+          <w:szCs w:val="22"/>
+          <w:lang w:eastAsia="zh-CN"/>
+        </w:rPr>
+        <w:t xml:space="preserve">  </w:t>
+      </w:r>
+      <w:r>
+        <w:rPr>
+          <w:rFonts w:ascii="Century Schoolbook L" w:hAnsi="Century Schoolbook L" w:cs="Consolas"/>
+          <w:color w:val="333333"/>
+          <w:sz w:val="22"/>
+          <w:szCs w:val="22"/>
+          <w:lang w:eastAsia="zh-CN"/>
+        </w:rPr>
+        <w:t>V = 0,615*R − 0,51498*G- 0,10001*B</w:t>
+      </w:r>
+    </w:p>
+    <w:p>
+      <w:pPr>
+        <w:pStyle w:val="NormalWeb"/>
+        <w:spacing w:after="0"/>
+        <w:rPr>
+          <w:rFonts w:ascii="Century Schoolbook L" w:hAnsi="Century Schoolbook L"/>
+          <w:b/>
+          <w:bCs/>
+          <w:sz w:val="22"/>
+          <w:szCs w:val="22"/>
+        </w:rPr>
+      </w:pPr>
+      <w:r>
+        <w:rPr>
+          <w:rFonts w:ascii="Century" w:hAnsi="Century"/>
           <w:b/>
           <w:bCs/>
           <w:sz w:val="26"/>
           <w:szCs w:val="26"/>
         </w:rPr>
+        <w:tab/>
+      </w:r>
+      <w:r>
+        <w:rPr>
+          <w:rFonts w:ascii="Century Schoolbook L" w:hAnsi="Century Schoolbook L" w:cs="Consolas"/>
+          <w:color w:val="333333"/>
+          <w:sz w:val="22"/>
+          <w:szCs w:val="22"/>
+          <w:lang w:eastAsia="zh-CN"/>
+        </w:rPr>
+        <w:t>Ce format est très utilisé car il permet de compresser les images par compression de la chrominance tout en laissant inchangée la luminance.</w:t>
+      </w:r>
+      <w:r>
+        <w:rPr>
+          <w:rFonts w:ascii="Century Schoolbook L" w:hAnsi="Century Schoolbook L" w:cs="Consolas"/>
+          <w:color w:val="333333"/>
+          <w:sz w:val="22"/>
+          <w:szCs w:val="22"/>
+          <w:lang w:eastAsia="zh-CN"/>
+        </w:rPr>
+        <w:t xml:space="preserve"> </w:t>
+      </w:r>
+      <w:r>
+        <w:rPr>
+          <w:rFonts w:ascii="Century Schoolbook L" w:hAnsi="Century Schoolbook L" w:cs="Consolas"/>
+          <w:color w:val="333333"/>
+          <w:sz w:val="22"/>
+          <w:szCs w:val="22"/>
+          <w:lang w:eastAsia="zh-CN"/>
+        </w:rPr>
+        <w:t xml:space="preserve">En effet, notre </w:t>
+      </w:r>
+      <w:r>
+        <w:rPr>
+          <w:rFonts w:ascii="Century Schoolbook L" w:hAnsi="Century Schoolbook L" w:cs="Consolas"/>
+          <w:color w:val="333333"/>
+          <w:sz w:val="22"/>
+          <w:szCs w:val="22"/>
+          <w:lang w:eastAsia="zh-CN"/>
+        </w:rPr>
+        <w:t>œil</w:t>
+      </w:r>
+      <w:r>
+        <w:rPr>
+          <w:rFonts w:ascii="Century Schoolbook L" w:hAnsi="Century Schoolbook L" w:cs="Consolas"/>
+          <w:color w:val="333333"/>
+          <w:sz w:val="22"/>
+          <w:szCs w:val="22"/>
+          <w:lang w:eastAsia="zh-CN"/>
+        </w:rPr>
+        <w:t xml:space="preserve"> est plus sensible à la luminance qu'à la chrominance c'est à dire à la luminosité qu'à la couleur.</w:t>
+      </w:r>
+      <w:r>
+        <w:rPr>
+          <w:rFonts w:ascii="Century Schoolbook L" w:hAnsi="Century Schoolbook L" w:cs="Consolas"/>
+          <w:color w:val="333333"/>
+          <w:sz w:val="22"/>
+          <w:szCs w:val="22"/>
+          <w:lang w:eastAsia="zh-CN"/>
+        </w:rPr>
+        <w:t xml:space="preserve"> </w:t>
+      </w:r>
+      <w:r>
+        <w:rPr>
+          <w:rFonts w:ascii="Century Schoolbook L" w:hAnsi="Century Schoolbook L" w:cs="Consolas"/>
+          <w:color w:val="333333"/>
+          <w:sz w:val="22"/>
+          <w:szCs w:val="22"/>
+          <w:lang w:eastAsia="zh-CN"/>
+        </w:rPr>
+        <w:t>Si on échantillonnait directement en RGB, on perdrait de la luminance et on verrait tout de suite la différence.</w:t>
+      </w:r>
+    </w:p>
+    <w:p>
+      <w:pPr>
+        <w:pStyle w:val="NormalWeb"/>
+        <w:spacing w:after="0"/>
+        <w:rPr>
+          <w:rFonts w:ascii="Century Schoolbook L" w:hAnsi="Century Schoolbook L"/>
+          <w:b/>
+          <w:bCs/>
+          <w:sz w:val="26"/>
+          <w:szCs w:val="26"/>
+        </w:rPr>
+      </w:pPr>
+    </w:p>
+    <w:p>
+      <w:pPr>
+        <w:pStyle w:val="NormalWeb"/>
+        <w:spacing w:after="0"/>
+        <w:rPr>
+          <w:u w:val="single"/>
+        </w:rPr>
+      </w:pPr>
+      <w:r>
+        <w:rPr>
+          <w:rFonts w:ascii="Century Schoolbook L" w:hAnsi="Century Schoolbook L"/>
+          <w:b/>
+          <w:bCs/>
+          <w:sz w:val="26"/>
+          <w:szCs w:val="26"/>
+          <w:u w:val="single"/>
+        </w:rPr>
         <w:lastRenderedPageBreak/>
         <w:t>Exemple :</w:t>
       </w:r>
@@ -291,13 +1079,14 @@
         <w:pStyle w:val="NormalWeb"/>
         <w:spacing w:after="0"/>
       </w:pPr>
-      <w:bookmarkStart w:id="1" w:name="il_fi"/>
-      <w:bookmarkStart w:id="2" w:name="il_fi1"/>
+      <w:bookmarkStart w:id="0" w:name="il_fi"/>
+      <w:bookmarkStart w:id="1" w:name="il_fi1"/>
+      <w:bookmarkEnd w:id="0"/>
       <w:bookmarkEnd w:id="1"/>
-      <w:bookmarkEnd w:id="2"/>
       <w:r>
         <w:rPr>
           <w:noProof/>
+          <w:lang w:eastAsia="zh-CN"/>
         </w:rPr>
         <w:drawing>
           <wp:inline distT="0" distB="0" distL="0" distR="0" wp14:anchorId="75CA33EE" wp14:editId="69372599">
@@ -354,6 +1143,7 @@
       <w:r>
         <w:rPr>
           <w:noProof/>
+          <w:lang w:eastAsia="zh-CN"/>
         </w:rPr>
         <w:drawing>
           <wp:inline distT="0" distB="0" distL="0" distR="0" wp14:anchorId="03AA4D68" wp14:editId="376834B2">
@@ -461,6 +1251,9 @@
       <w:pPr>
         <w:pStyle w:val="NormalWeb"/>
         <w:spacing w:after="0"/>
+        <w:rPr>
+          <w:u w:val="single"/>
+        </w:rPr>
       </w:pPr>
       <w:r>
         <w:rPr>
@@ -469,6 +1262,7 @@
           <w:bCs/>
           <w:sz w:val="26"/>
           <w:szCs w:val="26"/>
+          <w:u w:val="single"/>
         </w:rPr>
         <w:t>Image avant échantillonnage</w:t>
       </w:r>
@@ -479,6 +1273,7 @@
           <w:bCs/>
           <w:sz w:val="26"/>
           <w:szCs w:val="26"/>
+          <w:u w:val="single"/>
         </w:rPr>
         <w:t>, ou échantillonnage 4:4:4</w:t>
       </w:r>
@@ -489,6 +1284,7 @@
           <w:bCs/>
           <w:sz w:val="26"/>
           <w:szCs w:val="26"/>
+          <w:u w:val="single"/>
         </w:rPr>
         <w:t> :</w:t>
       </w:r>
@@ -517,6 +1313,7 @@
           <w:noProof/>
           <w:sz w:val="22"/>
           <w:szCs w:val="22"/>
+          <w:lang w:eastAsia="zh-CN"/>
         </w:rPr>
         <w:drawing>
           <wp:inline distT="0" distB="0" distL="0" distR="0">
@@ -618,31 +1415,94 @@
         <w:pStyle w:val="NormalWeb"/>
         <w:spacing w:after="0"/>
         <w:rPr>
-          <w:i/>
-        </w:rPr>
-      </w:pPr>
-      <w:r>
-        <w:rPr>
-          <w:rFonts w:ascii="Century Schoolbook L" w:hAnsi="Century Schoolbook L"/>
-          <w:i/>
-          <w:sz w:val="22"/>
-          <w:szCs w:val="22"/>
-        </w:rPr>
-        <w:t>On va ensuite considérer des blocs de 4 pixels de large sur 2 de haut</w:t>
-      </w:r>
-      <w:r>
-        <w:rPr>
-          <w:rFonts w:ascii="Century Schoolbook L" w:hAnsi="Century Schoolbook L"/>
-          <w:i/>
-          <w:sz w:val="22"/>
-          <w:szCs w:val="22"/>
-        </w:rPr>
-        <w:t>. La compression, ou sous-échantillonnage, va avoir lieu à l’intérieur de chacun de ces blocs. On ne sous-échantillonne pas la luminance car trop importante pour la visualisation, mais on va voir différents sous-échantillonnage de la chrominance.</w:t>
-      </w:r>
-      <w:r>
-        <w:rPr>
-          <w:rFonts w:ascii="Century Schoolbook L" w:hAnsi="Century Schoolbook L"/>
-          <w:i/>
+          <w:rFonts w:ascii="Century Schoolbook L" w:hAnsi="Century Schoolbook L"/>
+          <w:sz w:val="22"/>
+          <w:szCs w:val="22"/>
+        </w:rPr>
+      </w:pPr>
+      <w:r>
+        <w:rPr>
+          <w:rFonts w:ascii="Century Schoolbook L" w:hAnsi="Century Schoolbook L"/>
+          <w:sz w:val="22"/>
+          <w:szCs w:val="22"/>
+        </w:rPr>
+        <w:t>Le format YUV va ainsi permettre de sous-</w:t>
+      </w:r>
+      <w:r>
+        <w:rPr>
+          <w:rFonts w:ascii="Century Schoolbook L" w:hAnsi="Century Schoolbook L"/>
+          <w:sz w:val="22"/>
+          <w:szCs w:val="22"/>
+        </w:rPr>
+        <w:t>échantillonner</w:t>
+      </w:r>
+      <w:r>
+        <w:rPr>
+          <w:rFonts w:ascii="Century Schoolbook L" w:hAnsi="Century Schoolbook L"/>
+          <w:sz w:val="22"/>
+          <w:szCs w:val="22"/>
+        </w:rPr>
+        <w:t xml:space="preserve"> l’image, c’est-à-dire avoir moins de 3 informations par pixel. On va</w:t>
+      </w:r>
+      <w:r>
+        <w:rPr>
+          <w:rFonts w:ascii="Century Schoolbook L" w:hAnsi="Century Schoolbook L"/>
+          <w:sz w:val="22"/>
+          <w:szCs w:val="22"/>
+        </w:rPr>
+        <w:t xml:space="preserve"> considérer des blocs de 4 pixels de large sur 2 de haut</w:t>
+      </w:r>
+      <w:r>
+        <w:rPr>
+          <w:rFonts w:ascii="Century Schoolbook L" w:hAnsi="Century Schoolbook L"/>
+          <w:sz w:val="22"/>
+          <w:szCs w:val="22"/>
+        </w:rPr>
+        <w:t xml:space="preserve"> (cf. bord noir dans l’image ci-dessus)</w:t>
+      </w:r>
+      <w:r>
+        <w:rPr>
+          <w:rFonts w:ascii="Century Schoolbook L" w:hAnsi="Century Schoolbook L"/>
+          <w:sz w:val="22"/>
+          <w:szCs w:val="22"/>
+        </w:rPr>
+        <w:t xml:space="preserve">. La compression, ou sous-échantillonnage, va avoir lieu à l’intérieur de chacun de ces blocs. On ne sous-échantillonne pas la luminance car trop importante pour la visualisation, mais on va </w:t>
+      </w:r>
+      <w:r>
+        <w:rPr>
+          <w:rFonts w:ascii="Century Schoolbook L" w:hAnsi="Century Schoolbook L"/>
+          <w:sz w:val="22"/>
+          <w:szCs w:val="22"/>
+        </w:rPr>
+        <w:t>a</w:t>
+      </w:r>
+      <w:r>
+        <w:rPr>
+          <w:rFonts w:ascii="Century Schoolbook L" w:hAnsi="Century Schoolbook L"/>
+          <w:sz w:val="22"/>
+          <w:szCs w:val="22"/>
+        </w:rPr>
+        <w:t xml:space="preserve">voir différents sous-échantillonnage </w:t>
+      </w:r>
+      <w:r>
+        <w:rPr>
+          <w:rFonts w:ascii="Century Schoolbook L" w:hAnsi="Century Schoolbook L"/>
+          <w:sz w:val="22"/>
+          <w:szCs w:val="22"/>
+        </w:rPr>
+        <w:t xml:space="preserve">possibles </w:t>
+      </w:r>
+      <w:r>
+        <w:rPr>
+          <w:rFonts w:ascii="Century Schoolbook L" w:hAnsi="Century Schoolbook L"/>
+          <w:sz w:val="22"/>
+          <w:szCs w:val="22"/>
+        </w:rPr>
+        <w:t>de la chrominance.</w:t>
+      </w:r>
+      <w:r>
+        <w:rPr>
+          <w:rFonts w:ascii="Century Schoolbook L" w:hAnsi="Century Schoolbook L"/>
           <w:sz w:val="22"/>
           <w:szCs w:val="22"/>
         </w:rPr>
@@ -653,6 +1513,180 @@
       <w:pPr>
         <w:pStyle w:val="NormalWeb"/>
         <w:spacing w:after="0"/>
+        <w:rPr>
+          <w:rFonts w:ascii="Century Schoolbook L" w:hAnsi="Century Schoolbook L"/>
+          <w:sz w:val="22"/>
+          <w:szCs w:val="22"/>
+        </w:rPr>
+      </w:pPr>
+      <w:r>
+        <w:rPr>
+          <w:rFonts w:ascii="Century Schoolbook L" w:hAnsi="Century Schoolbook L"/>
+          <w:sz w:val="22"/>
+          <w:szCs w:val="22"/>
+        </w:rPr>
+        <w:t>De manière plus générale,</w:t>
+      </w:r>
+      <w:r>
+        <w:rPr>
+          <w:rFonts w:ascii="Century Schoolbook L" w:hAnsi="Century Schoolbook L"/>
+          <w:sz w:val="22"/>
+          <w:szCs w:val="22"/>
+        </w:rPr>
+        <w:t xml:space="preserve"> le sous-échantillonnage s’exprime sous la forme 4:a:b, où a est le nombre d’échantillons de chrominance dans la première rangée et b dans la deuxième rangée.</w:t>
+      </w:r>
+      <w:r>
+        <w:rPr>
+          <w:rFonts w:ascii="Century Schoolbook L" w:hAnsi="Century Schoolbook L"/>
+          <w:sz w:val="22"/>
+          <w:szCs w:val="22"/>
+        </w:rPr>
+        <w:t xml:space="preserve"> </w:t>
+      </w:r>
+      <w:proofErr w:type="gramStart"/>
+      <w:r>
+        <w:rPr>
+          <w:rFonts w:ascii="Century Schoolbook L" w:hAnsi="Century Schoolbook L"/>
+          <w:sz w:val="22"/>
+          <w:szCs w:val="22"/>
+        </w:rPr>
+        <w:t>a</w:t>
+      </w:r>
+      <w:proofErr w:type="gramEnd"/>
+      <w:r>
+        <w:rPr>
+          <w:rFonts w:ascii="Century Schoolbook L" w:hAnsi="Century Schoolbook L"/>
+          <w:sz w:val="22"/>
+          <w:szCs w:val="22"/>
+        </w:rPr>
+        <w:t xml:space="preserve"> et b sont donc inférieurs à 4 et plus ils sont faibles, plus on compresse.</w:t>
+      </w:r>
+    </w:p>
+    <w:p>
+      <w:pPr>
+        <w:pStyle w:val="NormalWeb"/>
+        <w:spacing w:after="0"/>
+        <w:rPr>
+          <w:rFonts w:ascii="Century Schoolbook L" w:hAnsi="Century Schoolbook L"/>
+          <w:sz w:val="22"/>
+          <w:szCs w:val="22"/>
+        </w:rPr>
+      </w:pPr>
+      <w:r>
+        <w:rPr>
+          <w:rFonts w:ascii="Century Schoolbook L" w:hAnsi="Century Schoolbook L"/>
+          <w:sz w:val="22"/>
+          <w:szCs w:val="22"/>
+        </w:rPr>
+        <w:t>On peut ensuite calculer la différence d’utilisation de la bande passante par rapport à 4:4:4</w:t>
+      </w:r>
+      <w:r>
+        <w:rPr>
+          <w:rFonts w:ascii="Century Schoolbook L" w:hAnsi="Century Schoolbook L"/>
+          <w:sz w:val="22"/>
+          <w:szCs w:val="22"/>
+        </w:rPr>
+        <w:t xml:space="preserve"> (correspondant au format normal, sans aucune compression, comme utilisé en cinéma par exemple) en faisant : </w:t>
+      </w:r>
+    </w:p>
+    <w:p>
+      <w:pPr>
+        <w:pStyle w:val="NormalWeb"/>
+        <w:spacing w:after="0"/>
+        <w:rPr>
+          <w:rFonts w:ascii="Century Schoolbook L" w:hAnsi="Century Schoolbook L"/>
+          <w:sz w:val="22"/>
+          <w:szCs w:val="22"/>
+          <w:bdr w:val="single" w:sz="4" w:space="0" w:color="auto"/>
+        </w:rPr>
+      </w:pPr>
+      <w:r>
+        <w:rPr>
+          <w:rFonts w:ascii="Century Schoolbook L" w:hAnsi="Century Schoolbook L"/>
+          <w:sz w:val="22"/>
+          <w:szCs w:val="22"/>
+          <w:bdr w:val="single" w:sz="4" w:space="0" w:color="auto"/>
+        </w:rPr>
+        <w:t>Rapport d’utilisation = (4 + a + b) / 12  (car 12 = 4 + 4 + 4)</w:t>
+      </w:r>
+    </w:p>
+    <w:p>
+      <w:pPr>
+        <w:pStyle w:val="NormalWeb"/>
+        <w:spacing w:after="0"/>
+        <w:rPr>
+          <w:rFonts w:ascii="Century Schoolbook L" w:hAnsi="Century Schoolbook L"/>
+          <w:sz w:val="22"/>
+          <w:szCs w:val="22"/>
+        </w:rPr>
+      </w:pPr>
+      <w:r>
+        <w:rPr>
+          <w:rFonts w:ascii="Century Schoolbook L" w:hAnsi="Century Schoolbook L"/>
+          <w:sz w:val="22"/>
+          <w:szCs w:val="22"/>
+        </w:rPr>
+        <w:t>Ainsi, un sous-échantillonnage 4:2:0 utilisera la moitié du débit qui aurait été utilisé sans sous-échantillonnage.</w:t>
+      </w:r>
+    </w:p>
+    <w:p>
+      <w:pPr>
+        <w:pStyle w:val="NormalWeb"/>
+        <w:spacing w:after="0"/>
+        <w:rPr>
+          <w:rFonts w:ascii="Consolas" w:hAnsi="Consolas" w:cs="Consolas"/>
+          <w:color w:val="333333"/>
+          <w:sz w:val="18"/>
+          <w:szCs w:val="18"/>
+          <w:lang w:eastAsia="zh-CN"/>
+        </w:rPr>
+      </w:pPr>
+    </w:p>
+    <w:p>
+      <w:pPr>
+        <w:pStyle w:val="NormalWeb"/>
+        <w:spacing w:after="0"/>
+        <w:rPr>
+          <w:rFonts w:ascii="Consolas" w:hAnsi="Consolas" w:cs="Consolas"/>
+          <w:color w:val="333333"/>
+          <w:sz w:val="18"/>
+          <w:szCs w:val="18"/>
+          <w:lang w:eastAsia="zh-CN"/>
+        </w:rPr>
+      </w:pPr>
+    </w:p>
+    <w:p>
+      <w:pPr>
+        <w:pStyle w:val="NormalWeb"/>
+        <w:spacing w:after="0"/>
+        <w:rPr>
+          <w:rFonts w:ascii="Consolas" w:hAnsi="Consolas" w:cs="Consolas"/>
+          <w:color w:val="333333"/>
+          <w:sz w:val="18"/>
+          <w:szCs w:val="18"/>
+          <w:lang w:eastAsia="zh-CN"/>
+        </w:rPr>
+      </w:pPr>
+    </w:p>
+    <w:p>
+      <w:pPr>
+        <w:pStyle w:val="NormalWeb"/>
+        <w:spacing w:after="0"/>
+        <w:rPr>
+          <w:rFonts w:ascii="Century Schoolbook L" w:hAnsi="Century Schoolbook L"/>
+          <w:i/>
+          <w:sz w:val="22"/>
+          <w:szCs w:val="22"/>
+        </w:rPr>
+      </w:pPr>
+    </w:p>
+    <w:p>
+      <w:pPr>
+        <w:pStyle w:val="NormalWeb"/>
+        <w:spacing w:after="0"/>
+        <w:rPr>
+          <w:u w:val="single"/>
+        </w:rPr>
       </w:pPr>
       <w:r>
         <w:rPr>
@@ -661,7 +1695,9 @@
           <w:bCs/>
           <w:sz w:val="26"/>
           <w:szCs w:val="26"/>
-        </w:rPr>
+          <w:u w:val="single"/>
+        </w:rPr>
+        <w:lastRenderedPageBreak/>
         <w:t>Echantillonnage 4:2:2 :</w:t>
       </w:r>
     </w:p>
@@ -676,6 +1712,7 @@
       <w:r>
         <w:rPr>
           <w:noProof/>
+          <w:lang w:eastAsia="zh-CN"/>
         </w:rPr>
         <w:drawing>
           <wp:inline distT="0" distB="0" distL="0" distR="0">
@@ -764,6 +1801,7 @@
           <w:b/>
           <w:sz w:val="26"/>
           <w:szCs w:val="26"/>
+          <w:u w:val="single"/>
         </w:rPr>
       </w:pPr>
       <w:r>
@@ -772,8 +1810,8 @@
           <w:b/>
           <w:sz w:val="26"/>
           <w:szCs w:val="26"/>
-        </w:rPr>
-        <w:lastRenderedPageBreak/>
+          <w:u w:val="single"/>
+        </w:rPr>
         <w:t>Echantillonnage 4:1:1 :</w:t>
       </w:r>
     </w:p>
@@ -804,6 +1842,7 @@
           <w:noProof/>
           <w:sz w:val="22"/>
           <w:szCs w:val="22"/>
+          <w:lang w:eastAsia="zh-CN"/>
         </w:rPr>
         <w:drawing>
           <wp:inline distT="0" distB="0" distL="0" distR="0">
@@ -894,15 +1933,85 @@
           <w:b/>
           <w:sz w:val="26"/>
           <w:szCs w:val="26"/>
-        </w:rPr>
-      </w:pPr>
-      <w:r>
+          <w:u w:val="single"/>
+        </w:rPr>
+      </w:pPr>
+    </w:p>
+    <w:p>
+      <w:pPr>
+        <w:pStyle w:val="NormalWeb"/>
+        <w:spacing w:after="0"/>
         <w:rPr>
           <w:rFonts w:ascii="Century Schoolbook L" w:hAnsi="Century Schoolbook L"/>
           <w:b/>
           <w:sz w:val="26"/>
           <w:szCs w:val="26"/>
-        </w:rPr>
+          <w:u w:val="single"/>
+        </w:rPr>
+      </w:pPr>
+    </w:p>
+    <w:p>
+      <w:pPr>
+        <w:pStyle w:val="NormalWeb"/>
+        <w:spacing w:after="0"/>
+        <w:rPr>
+          <w:rFonts w:ascii="Century Schoolbook L" w:hAnsi="Century Schoolbook L"/>
+          <w:b/>
+          <w:sz w:val="26"/>
+          <w:szCs w:val="26"/>
+          <w:u w:val="single"/>
+        </w:rPr>
+      </w:pPr>
+    </w:p>
+    <w:p>
+      <w:pPr>
+        <w:pStyle w:val="NormalWeb"/>
+        <w:spacing w:after="0"/>
+        <w:rPr>
+          <w:rFonts w:ascii="Century Schoolbook L" w:hAnsi="Century Schoolbook L"/>
+          <w:b/>
+          <w:sz w:val="26"/>
+          <w:szCs w:val="26"/>
+          <w:u w:val="single"/>
+        </w:rPr>
+      </w:pPr>
+    </w:p>
+    <w:p>
+      <w:pPr>
+        <w:pStyle w:val="NormalWeb"/>
+        <w:spacing w:after="0"/>
+        <w:rPr>
+          <w:rFonts w:ascii="Century Schoolbook L" w:hAnsi="Century Schoolbook L"/>
+          <w:b/>
+          <w:sz w:val="26"/>
+          <w:szCs w:val="26"/>
+          <w:u w:val="single"/>
+        </w:rPr>
+      </w:pPr>
+    </w:p>
+    <w:p>
+      <w:pPr>
+        <w:pStyle w:val="NormalWeb"/>
+        <w:spacing w:after="0"/>
+        <w:rPr>
+          <w:rFonts w:ascii="Century Schoolbook L" w:hAnsi="Century Schoolbook L"/>
+          <w:b/>
+          <w:sz w:val="26"/>
+          <w:szCs w:val="26"/>
+          <w:u w:val="single"/>
+        </w:rPr>
+      </w:pPr>
+      <w:bookmarkStart w:id="2" w:name="_GoBack"/>
+      <w:bookmarkEnd w:id="2"/>
+      <w:r>
+        <w:rPr>
+          <w:rFonts w:ascii="Century Schoolbook L" w:hAnsi="Century Schoolbook L"/>
+          <w:b/>
+          <w:sz w:val="26"/>
+          <w:szCs w:val="26"/>
+          <w:u w:val="single"/>
+        </w:rPr>
+        <w:lastRenderedPageBreak/>
         <w:t xml:space="preserve">Echantillonnage 4:2:0 : </w:t>
       </w:r>
     </w:p>
@@ -933,6 +2042,7 @@
           <w:noProof/>
           <w:sz w:val="26"/>
           <w:szCs w:val="26"/>
+          <w:lang w:eastAsia="zh-CN"/>
         </w:rPr>
         <w:drawing>
           <wp:inline distT="0" distB="0" distL="0" distR="0">
@@ -1080,6 +2190,20 @@
         </w:rPr>
       </w:pPr>
     </w:p>
+    <w:p>
+      <w:pPr>
+        <w:pStyle w:val="NormalWeb"/>
+        <w:spacing w:after="0"/>
+        <w:rPr>
+          <w:rFonts w:ascii="Century Schoolbook L" w:hAnsi="Century Schoolbook L"/>
+          <w:i/>
+          <w:sz w:val="22"/>
+          <w:szCs w:val="22"/>
+        </w:rPr>
+      </w:pPr>
+    </w:p>
+    <w:p/>
+    <w:p/>
     <w:p/>
     <w:sectPr>
       <w:pgSz w:w="11906" w:h="16838"/>

</xml_diff>

<commit_message>
Ajout gamut et espace de couleur
</commit_message>
<xml_diff>
--- a/CameraPreview/FormatsImages.docx
+++ b/CameraPreview/FormatsImages.docx
@@ -991,27 +991,7 @@
           <w:szCs w:val="22"/>
           <w:lang w:eastAsia="zh-CN"/>
         </w:rPr>
-        <w:t xml:space="preserve">En effet, notre </w:t>
-      </w:r>
-      <w:r>
-        <w:rPr>
-          <w:rFonts w:ascii="Century Schoolbook L" w:hAnsi="Century Schoolbook L" w:cs="Consolas"/>
-          <w:color w:val="333333"/>
-          <w:sz w:val="22"/>
-          <w:szCs w:val="22"/>
-          <w:lang w:eastAsia="zh-CN"/>
-        </w:rPr>
-        <w:t>œil</w:t>
-      </w:r>
-      <w:r>
-        <w:rPr>
-          <w:rFonts w:ascii="Century Schoolbook L" w:hAnsi="Century Schoolbook L" w:cs="Consolas"/>
-          <w:color w:val="333333"/>
-          <w:sz w:val="22"/>
-          <w:szCs w:val="22"/>
-          <w:lang w:eastAsia="zh-CN"/>
-        </w:rPr>
-        <w:t xml:space="preserve"> est plus sensible à la luminance qu'à la chrominance c'est à dire à la luminosité qu'à la couleur.</w:t>
+        <w:t>En effet, notre œil est plus sensible à la luminance qu'à la chrominance c'est à dire à la luminosité qu'à la couleur.</w:t>
       </w:r>
       <w:r>
         <w:rPr>
@@ -2001,8 +1981,6 @@
           <w:u w:val="single"/>
         </w:rPr>
       </w:pPr>
-      <w:bookmarkStart w:id="2" w:name="_GoBack"/>
-      <w:bookmarkEnd w:id="2"/>
       <w:r>
         <w:rPr>
           <w:rFonts w:ascii="Century Schoolbook L" w:hAnsi="Century Schoolbook L"/>
@@ -2205,6 +2183,310 @@
     <w:p/>
     <w:p/>
     <w:p/>
+    <w:p/>
+    <w:p/>
+    <w:p/>
+    <w:p/>
+    <w:p/>
+    <w:p/>
+    <w:p/>
+    <w:p/>
+    <w:p/>
+    <w:p>
+      <w:pPr>
+        <w:pBdr>
+          <w:top w:val="single" w:sz="4" w:space="1" w:color="auto"/>
+          <w:left w:val="single" w:sz="4" w:space="4" w:color="auto"/>
+          <w:bottom w:val="single" w:sz="4" w:space="1" w:color="auto"/>
+          <w:right w:val="single" w:sz="4" w:space="4" w:color="auto"/>
+        </w:pBdr>
+        <w:jc w:val="center"/>
+        <w:rPr>
+          <w:rFonts w:ascii="Century Schoolbook L" w:hAnsi="Century Schoolbook L"/>
+          <w:sz w:val="28"/>
+          <w:szCs w:val="28"/>
+        </w:rPr>
+      </w:pPr>
+      <w:r>
+        <w:rPr>
+          <w:rFonts w:ascii="Century Schoolbook L" w:hAnsi="Century Schoolbook L"/>
+          <w:sz w:val="28"/>
+          <w:szCs w:val="28"/>
+        </w:rPr>
+        <w:lastRenderedPageBreak/>
+        <w:t>Les espaces de couleur</w:t>
+      </w:r>
+    </w:p>
+    <w:p>
+      <w:pPr>
+        <w:rPr>
+          <w:rFonts w:ascii="Century Schoolbook L" w:hAnsi="Century Schoolbook L"/>
+        </w:rPr>
+      </w:pPr>
+    </w:p>
+    <w:p>
+      <w:pPr>
+        <w:rPr>
+          <w:rFonts w:ascii="Century Schoolbook L" w:hAnsi="Century Schoolbook L"/>
+          <w:b/>
+          <w:sz w:val="26"/>
+          <w:szCs w:val="26"/>
+          <w:u w:val="single"/>
+        </w:rPr>
+      </w:pPr>
+      <w:r>
+        <w:rPr>
+          <w:rFonts w:ascii="Century Schoolbook L" w:hAnsi="Century Schoolbook L"/>
+          <w:b/>
+          <w:sz w:val="26"/>
+          <w:szCs w:val="26"/>
+          <w:u w:val="single"/>
+        </w:rPr>
+        <w:t>Les différents types d’espaces de couleur :</w:t>
+      </w:r>
+    </w:p>
+    <w:p>
+      <w:pPr>
+        <w:ind w:firstLine="708"/>
+        <w:rPr>
+          <w:rFonts w:ascii="Century Schoolbook L" w:hAnsi="Century Schoolbook L"/>
+        </w:rPr>
+      </w:pPr>
+      <w:r>
+        <w:rPr>
+          <w:rFonts w:ascii="Century Schoolbook L" w:hAnsi="Century Schoolbook L"/>
+        </w:rPr>
+        <w:t>Il existe différentes façons de représenter la lumière, celle-ci se décomposant dans un système à trois dimensions dont nous devant fixer les axes.</w:t>
+      </w:r>
+    </w:p>
+    <w:p>
+      <w:pPr>
+        <w:ind w:firstLine="708"/>
+        <w:rPr>
+          <w:rFonts w:ascii="Century Schoolbook L" w:hAnsi="Century Schoolbook L"/>
+        </w:rPr>
+      </w:pPr>
+      <w:r>
+        <w:rPr>
+          <w:rFonts w:ascii="Century Schoolbook L" w:hAnsi="Century Schoolbook L"/>
+        </w:rPr>
+        <w:t xml:space="preserve">Nous avons déjà vu la représentation RGB, décomposant la lumière selon les trois couleurs primaires que sont le rouge, le vert et le bleu. Cette décomposition est naturelle car c’est comme cela qu’est perçue la lumière par nos yeux. Il existe une autre représentation de la lumière, la représentation TSV, qui peut être plus intuitive car elle </w:t>
+      </w:r>
+      <w:r>
+        <w:rPr>
+          <w:rFonts w:ascii="Century Schoolbook L" w:hAnsi="Century Schoolbook L"/>
+        </w:rPr>
+        <w:t>décompose</w:t>
+      </w:r>
+      <w:r>
+        <w:rPr>
+          <w:rFonts w:ascii="Century Schoolbook L" w:hAnsi="Century Schoolbook L"/>
+        </w:rPr>
+        <w:t xml:space="preserve"> la lumière selon sa ‘couleur’ au sens courant (la teinte), sa pureté (la saturation) ainsi que son intensité (la valeur). </w:t>
+      </w:r>
+    </w:p>
+    <w:p>
+      <w:pPr>
+        <w:ind w:firstLine="708"/>
+        <w:rPr>
+          <w:rFonts w:ascii="Century Schoolbook L" w:hAnsi="Century Schoolbook L"/>
+        </w:rPr>
+      </w:pPr>
+      <w:r>
+        <w:rPr>
+          <w:rFonts w:ascii="Century Schoolbook L" w:hAnsi="Century Schoolbook L"/>
+        </w:rPr>
+        <w:t xml:space="preserve">Ces représentions sont des synthèses dites additives car on part d’une référence noire et on lui ‘ajoute’ de la couleur. </w:t>
+      </w:r>
+      <w:r>
+        <w:rPr>
+          <w:rFonts w:ascii="Century Schoolbook L" w:hAnsi="Century Schoolbook L"/>
+        </w:rPr>
+        <w:t>Ce type de représentation n’est pas pertinent dans des cas de réflexion sur des objets par exemple, cas dans lesquels on va préférer l’utilisation d’une synthèse soustractive. On part d’une référence qui est le blanc et on va soustraire les trois couleurs primaires (R,V,B) précédentes. Cela donne le système CMJ (cyan, magenta, jaune).</w:t>
+      </w:r>
+    </w:p>
+    <w:p>
+      <w:pPr>
+        <w:ind w:firstLine="708"/>
+        <w:rPr>
+          <w:rFonts w:ascii="Century Schoolbook L" w:hAnsi="Century Schoolbook L"/>
+        </w:rPr>
+      </w:pPr>
+      <w:r>
+        <w:rPr>
+          <w:rFonts w:ascii="Century Schoolbook L" w:hAnsi="Century Schoolbook L"/>
+        </w:rPr>
+        <w:t>Ce système possède un inconvénient qui est la représentation du noir ainsi que des teintes de gris. En effet, partant du blanc, il est difficile d’atteindre le noir et c’est pour cela que l’on remplace souvent cette représentation CMJ par la représentation CMJN (cyan, magenta, jaune, noir). C’est entre autres le choix effectué pour les imprimantes.</w:t>
+      </w:r>
+    </w:p>
+    <w:p>
+      <w:pPr>
+        <w:ind w:firstLine="708"/>
+        <w:rPr>
+          <w:rFonts w:ascii="Century Schoolbook L" w:hAnsi="Century Schoolbook L"/>
+        </w:rPr>
+      </w:pPr>
+      <w:r>
+        <w:rPr>
+          <w:rFonts w:ascii="Century Schoolbook L" w:hAnsi="Century Schoolbook L"/>
+        </w:rPr>
+        <w:t xml:space="preserve">Tous ces espaces présentent cependant un inconvénient majeur : </w:t>
+      </w:r>
+      <w:r>
+        <w:rPr>
+          <w:rFonts w:ascii="Century Schoolbook L" w:hAnsi="Century Schoolbook L"/>
+        </w:rPr>
+        <w:t xml:space="preserve">la distance séparant deux points (deux couleurs) dans ces systèmes de représentation ne retranscrit pas la différence de perception entre les deux couleurs concernées (si deux couleurs sont équidistantes d’une troisième, il est possible que la première soit assez similaire à cette dernière alors que la deuxième est très différente). Cela provient du fait que l’œil humain n’est pas sensible de la même manière dans le rouge, le vert et le bleu. Cela a abouti au système luminance chrominance YUV que nous avons déjà rencontré, dans lequel cette différence de perception est prise en compte par l’utilisation de facteurs de pondération des couleurs primaires. Il existe d’autres représentation de ce type comme le L*a*b* (ou CIE Lab) qui fait intervenir des relations non linéaires entre les composantes primaires.  </w:t>
+      </w:r>
+    </w:p>
+    <w:p>
+      <w:pPr>
+        <w:ind w:firstLine="708"/>
+        <w:rPr>
+          <w:rFonts w:ascii="Century Schoolbook L" w:hAnsi="Century Schoolbook L"/>
+        </w:rPr>
+      </w:pPr>
+    </w:p>
+    <w:p>
+      <w:pPr>
+        <w:rPr>
+          <w:rFonts w:ascii="Century Schoolbook L" w:hAnsi="Century Schoolbook L"/>
+          <w:b/>
+          <w:sz w:val="26"/>
+          <w:szCs w:val="26"/>
+          <w:u w:val="single"/>
+        </w:rPr>
+      </w:pPr>
+      <w:r>
+        <w:rPr>
+          <w:rFonts w:ascii="Century Schoolbook L" w:hAnsi="Century Schoolbook L"/>
+          <w:b/>
+          <w:sz w:val="26"/>
+          <w:szCs w:val="26"/>
+          <w:u w:val="single"/>
+        </w:rPr>
+        <w:t>Le gamut :</w:t>
+      </w:r>
+    </w:p>
+    <w:p>
+      <w:pPr>
+        <w:ind w:firstLine="708"/>
+        <w:rPr>
+          <w:rFonts w:ascii="Century Schoolbook L" w:hAnsi="Century Schoolbook L"/>
+        </w:rPr>
+      </w:pPr>
+      <w:r>
+        <w:rPr>
+          <w:rFonts w:ascii="Century Schoolbook L" w:hAnsi="Century Schoolbook L"/>
+        </w:rPr>
+        <w:t>Les appareils technologiques (imprimantes, écrans, appareils photos …) possèdent une plage, une gamme, de couleurs reproductibles limitée. Cette plage est ce que l’on appelle le gamut. Celui-ci ne prend pas en compte la ‘beauté’ de la couleur synthétisée (la production de couleurs pâles est assez difficiles avec une imprimante par exemple) mais uniquement de la possibilité d’effectuer cette synthèse.</w:t>
+      </w:r>
+    </w:p>
+    <w:p>
+      <w:pPr>
+        <w:ind w:firstLine="708"/>
+        <w:rPr>
+          <w:rFonts w:ascii="Century Schoolbook L" w:hAnsi="Century Schoolbook L"/>
+        </w:rPr>
+      </w:pPr>
+      <w:r>
+        <w:rPr>
+          <w:rFonts w:ascii="Century Schoolbook L" w:hAnsi="Century Schoolbook L"/>
+        </w:rPr>
+        <w:t>On peut ainsi voir apparaître des problèmes lorsque l’on passe d’un appareil à un autre, les gamuts pouvant ne pas coïncider. Il est alors nécessaire de faire une conversion.</w:t>
+      </w:r>
+    </w:p>
+    <w:p>
+      <w:pPr>
+        <w:ind w:firstLine="708"/>
+        <w:jc w:val="center"/>
+        <w:rPr>
+          <w:rFonts w:ascii="Century Schoolbook L" w:hAnsi="Century Schoolbook L"/>
+        </w:rPr>
+      </w:pPr>
+      <w:r>
+        <w:rPr>
+          <w:noProof/>
+          <w:lang w:eastAsia="zh-CN"/>
+        </w:rPr>
+        <w:lastRenderedPageBreak/>
+        <w:drawing>
+          <wp:inline distT="0" distB="0" distL="0" distR="0">
+            <wp:extent cx="5162550" cy="5705475"/>
+            <wp:effectExtent l="0" t="0" r="0" b="9525"/>
+            <wp:docPr id="9" name="Image 9" descr="http://upload.wikimedia.org/wikipedia/commons/d/d3/CIExy1931_srgb_gamut.png"/>
+            <wp:cNvGraphicFramePr>
+              <a:graphicFrameLocks xmlns:a="http://schemas.openxmlformats.org/drawingml/2006/main" noChangeAspect="1"/>
+            </wp:cNvGraphicFramePr>
+            <a:graphic xmlns:a="http://schemas.openxmlformats.org/drawingml/2006/main">
+              <a:graphicData uri="http://schemas.openxmlformats.org/drawingml/2006/picture">
+                <pic:pic xmlns:pic="http://schemas.openxmlformats.org/drawingml/2006/picture">
+                  <pic:nvPicPr>
+                    <pic:cNvPr id="0" name="Picture 1" descr="http://upload.wikimedia.org/wikipedia/commons/d/d3/CIExy1931_srgb_gamut.png"/>
+                    <pic:cNvPicPr>
+                      <a:picLocks noChangeAspect="1" noChangeArrowheads="1"/>
+                    </pic:cNvPicPr>
+                  </pic:nvPicPr>
+                  <pic:blipFill>
+                    <a:blip r:embed="rId12">
+                      <a:extLst>
+                        <a:ext uri="{28A0092B-C50C-407E-A947-70E740481C1C}">
+                          <a14:useLocalDpi xmlns:a14="http://schemas.microsoft.com/office/drawing/2010/main" val="0"/>
+                        </a:ext>
+                      </a:extLst>
+                    </a:blip>
+                    <a:srcRect/>
+                    <a:stretch>
+                      <a:fillRect/>
+                    </a:stretch>
+                  </pic:blipFill>
+                  <pic:spPr bwMode="auto">
+                    <a:xfrm>
+                      <a:off x="0" y="0"/>
+                      <a:ext cx="5162550" cy="5705475"/>
+                    </a:xfrm>
+                    <a:prstGeom prst="rect">
+                      <a:avLst/>
+                    </a:prstGeom>
+                    <a:noFill/>
+                    <a:ln>
+                      <a:noFill/>
+                    </a:ln>
+                  </pic:spPr>
+                </pic:pic>
+              </a:graphicData>
+            </a:graphic>
+          </wp:inline>
+        </w:drawing>
+      </w:r>
+    </w:p>
+    <w:p>
+      <w:pPr>
+        <w:ind w:firstLine="708"/>
+        <w:jc w:val="center"/>
+        <w:rPr>
+          <w:rFonts w:ascii="Century Schoolbook L" w:hAnsi="Century Schoolbook L"/>
+          <w:i/>
+        </w:rPr>
+      </w:pPr>
+      <w:r>
+        <w:rPr>
+          <w:rFonts w:ascii="Century Schoolbook L" w:hAnsi="Century Schoolbook L"/>
+          <w:i/>
+        </w:rPr>
+        <w:t>Exemple de gamut d’un écran TV</w:t>
+      </w:r>
+    </w:p>
+    <w:p>
+      <w:pPr>
+        <w:ind w:firstLine="708"/>
+        <w:rPr>
+          <w:rFonts w:ascii="Century Schoolbook L" w:hAnsi="Century Schoolbook L"/>
+        </w:rPr>
+      </w:pPr>
+      <w:bookmarkStart w:id="2" w:name="_GoBack"/>
+      <w:bookmarkEnd w:id="2"/>
+    </w:p>
     <w:sectPr>
       <w:pgSz w:w="11906" w:h="16838"/>
       <w:pgMar w:top="1417" w:right="1417" w:bottom="1417" w:left="1417" w:header="708" w:footer="708" w:gutter="0"/>

</xml_diff>